<commit_message>
major update to all scripts (close to finalized)
</commit_message>
<xml_diff>
--- a/manuscript/EMS_Stewart_etal_v1.docx
+++ b/manuscript/EMS_Stewart_etal_v1.docx
@@ -262,19 +262,13 @@
         <w:t xml:space="preserve">Zooplankton were collected </w:t>
       </w:r>
       <w:r>
-        <w:t>with vertical net tows taken from just above the bottom to the surface using a 0.5-m-diameter bongo plankton net (</w:t>
-      </w:r>
-      <w:r>
-        <w:t>150-</w:t>
+        <w:t>with vertical net tows taken from just above the bottom to the surface using a 0.5-m-diameter bongo plankton net (150-</w:t>
       </w:r>
       <w:r>
         <w:sym w:font="Symbol" w:char="F06D"/>
       </w:r>
       <w:r>
-        <w:t>m mesh</w:t>
-      </w:r>
-      <w:r>
-        <w:t xml:space="preserve">). </w:t>
+        <w:t xml:space="preserve">m mesh). </w:t>
       </w:r>
       <w:r>
         <w:t xml:space="preserve">The volume of water filtered was measured by positioning </w:t>
@@ -668,16 +662,7 @@
         <w:t>.</w:t>
       </w:r>
       <w:r>
-        <w:t xml:space="preserve"> </w:t>
-      </w:r>
-      <w:r>
-        <w:t xml:space="preserve">All invertebrates </w:t>
-      </w:r>
-      <w:r>
-        <w:t xml:space="preserve">from zooplankton samples </w:t>
-      </w:r>
-      <w:r>
-        <w:t>were identified to the lowest possible taxonomic level.</w:t>
+        <w:t xml:space="preserve"> All invertebrates from zooplankton samples were identified to the lowest possible taxonomic level.</w:t>
       </w:r>
     </w:p>
     <w:p>
@@ -788,16 +773,7 @@
       </w:r>
       <w:proofErr w:type="spellEnd"/>
       <w:r>
-        <w:t xml:space="preserve"> 1980). </w:t>
-      </w:r>
-      <w:r>
-        <w:t xml:space="preserve">All </w:t>
-      </w:r>
-      <w:r>
-        <w:t>benthic macro</w:t>
-      </w:r>
-      <w:r>
-        <w:t>invertebrates were identified to the family taxonomic level.</w:t>
+        <w:t xml:space="preserve"> 1980). All benthic macroinvertebrates were identified to the family taxonomic level.</w:t>
       </w:r>
     </w:p>
     <w:p>
@@ -1264,10 +1240,10 @@
           </m:e>
         </m:nary>
       </m:oMath>
-      <w:proofErr w:type="spellStart"/>
       <w:r>
         <w:t>r</w:t>
       </w:r>
+      <w:proofErr w:type="spellStart"/>
       <w:r>
         <w:rPr>
           <w:vertAlign w:val="subscript"/>
@@ -1297,7 +1273,31 @@
         <w:rPr>
           <w:rFonts w:eastAsiaTheme="minorEastAsia"/>
         </w:rPr>
-        <w:t xml:space="preserve">where relative prey abundances in the environment (p) and diet (r) were expressed in numbers and </w:t>
+        <w:t>where relative prey abundances in the diet (r)</w:t>
+      </w:r>
+      <w:r>
+        <w:rPr>
+          <w:rFonts w:eastAsiaTheme="minorEastAsia"/>
+        </w:rPr>
+        <w:t xml:space="preserve"> and environment (p)</w:t>
+      </w:r>
+      <w:r>
+        <w:rPr>
+          <w:rFonts w:eastAsiaTheme="minorEastAsia"/>
+        </w:rPr>
+        <w:t xml:space="preserve"> were expressed in numbers </w:t>
+      </w:r>
+      <w:r>
+        <w:rPr>
+          <w:rFonts w:eastAsiaTheme="minorEastAsia"/>
+        </w:rPr>
+        <w:t xml:space="preserve">for each individual prey type </w:t>
+      </w:r>
+      <w:r>
+        <w:rPr>
+          <w:rFonts w:eastAsiaTheme="minorEastAsia"/>
+        </w:rPr>
+        <w:t xml:space="preserve">and </w:t>
       </w:r>
       <m:oMath>
         <m:nary>
@@ -1336,10 +1336,10 @@
           </m:e>
         </m:nary>
       </m:oMath>
-      <w:proofErr w:type="spellStart"/>
       <w:r>
         <w:t>r</w:t>
       </w:r>
+      <w:proofErr w:type="spellStart"/>
       <w:r>
         <w:rPr>
           <w:vertAlign w:val="subscript"/>
@@ -1357,7 +1357,12 @@
         <w:t>i</w:t>
       </w:r>
       <w:r>
-        <w:t>) was the maximum value of (</w:t>
+        <w:t xml:space="preserve">) was the sum of </w:t>
+      </w:r>
+      <w:bookmarkStart w:id="0" w:name="_GoBack"/>
+      <w:bookmarkEnd w:id="0"/>
+      <w:r>
+        <w:t>value of (</w:t>
       </w:r>
       <w:proofErr w:type="spellStart"/>
       <w:r>
@@ -1417,8 +1422,6 @@
         <w:spacing w:line="480" w:lineRule="auto"/>
         <w:jc w:val="both"/>
       </w:pPr>
-      <w:bookmarkStart w:id="0" w:name="_GoBack"/>
-      <w:bookmarkEnd w:id="0"/>
     </w:p>
     <w:sectPr>
       <w:pgSz w:w="12240" w:h="15840"/>
@@ -1833,6 +1836,7 @@
   <w:style w:type="character" w:default="1" w:styleId="DefaultParagraphFont">
     <w:name w:val="Default Paragraph Font"/>
     <w:uiPriority w:val="1"/>
+    <w:semiHidden/>
     <w:unhideWhenUsed/>
   </w:style>
   <w:style w:type="table" w:default="1" w:styleId="TableNormal">

</xml_diff>